<commit_message>
Update doc chuong 3
</commit_message>
<xml_diff>
--- a/Bao Cao/chuong 3/Chương 3 - Vĩ.docx
+++ b/Bao Cao/chuong 3/Chương 3 - Vĩ.docx
@@ -67,7 +67,7 @@
                     </pic:cNvPicPr>
                   </pic:nvPicPr>
                   <pic:blipFill>
-                    <a:blip r:embed="rId5">
+                    <a:blip r:embed="rId6">
                       <a:extLst>
                         <a:ext uri="{28A0092B-C50C-407E-A947-70E740481C1C}">
                           <a14:useLocalDpi xmlns:a14="http://schemas.microsoft.com/office/drawing/2010/main" val="0"/>
@@ -465,7 +465,7 @@
                     </pic:cNvPicPr>
                   </pic:nvPicPr>
                   <pic:blipFill>
-                    <a:blip r:embed="rId6">
+                    <a:blip r:embed="rId7">
                       <a:extLst>
                         <a:ext uri="{28A0092B-C50C-407E-A947-70E740481C1C}">
                           <a14:useLocalDpi xmlns:a14="http://schemas.microsoft.com/office/drawing/2010/main" val="0"/>
@@ -782,7 +782,15 @@
         <w:t xml:space="preserve"> (Vd: </w:t>
       </w:r>
       <w:r>
-        <w:t>&lt;a href=”http://shayhowe.com/”&gt;Shay Howe&lt;/a&gt;</w:t>
+        <w:t>&lt;a href</w:t>
+      </w:r>
+      <w:proofErr w:type="gramStart"/>
+      <w:r>
+        <w:t>=”http://shayhowe.com/</w:t>
+      </w:r>
+      <w:proofErr w:type="gramEnd"/>
+      <w:r>
+        <w:t>”&gt;Shay Howe&lt;/a&gt;</w:t>
       </w:r>
       <w:r>
         <w:t>)</w:t>
@@ -835,7 +843,7 @@
                     </pic:cNvPicPr>
                   </pic:nvPicPr>
                   <pic:blipFill>
-                    <a:blip r:embed="rId7">
+                    <a:blip r:embed="rId8">
                       <a:extLst>
                         <a:ext uri="{28A0092B-C50C-407E-A947-70E740481C1C}">
                           <a14:useLocalDpi xmlns:a14="http://schemas.microsoft.com/office/drawing/2010/main" val="0"/>
@@ -1053,7 +1061,15 @@
         <w:t xml:space="preserve">Properties: </w:t>
       </w:r>
       <w:r>
-        <w:t>Khi một phần tử được chọn, một thuộc tính sẽ xác định các kiểu sẽ được áp dụng cho phần tử đó. Tên thuộc tính nằm sau selector, trong dấu ngoặc nhọn {} và ngay trước dấu hai chấm, :. Có rất nhiều thuộc tính chúng ta có thể sử dụng, chẳng hạn như background, color, font-size, height, và width, và các thuộc tính mới thường được thêm vào.</w:t>
+        <w:t>Khi một phần tử được chọn, một thuộc tính sẽ xác định các kiểu sẽ được áp dụng cho phần tử đó. Tên thuộc tính nằm sau selector, trong dấu ngoặc nhọn {} và ngay trước dấu hai chấm</w:t>
+      </w:r>
+      <w:proofErr w:type="gramStart"/>
+      <w:r>
+        <w:t>, :</w:t>
+      </w:r>
+      <w:proofErr w:type="gramEnd"/>
+      <w:r>
+        <w:t>. Có rất nhiều thuộc tính chúng ta có thể sử dụng, chẳng hạn như background, color, font-size, height, và width, và các thuộc tính mới thường được thêm vào.</w:t>
       </w:r>
     </w:p>
     <w:p>
@@ -1121,7 +1137,7 @@
                     </pic:cNvPicPr>
                   </pic:nvPicPr>
                   <pic:blipFill>
-                    <a:blip r:embed="rId8">
+                    <a:blip r:embed="rId9">
                       <a:extLst>
                         <a:ext uri="{28A0092B-C50C-407E-A947-70E740481C1C}">
                           <a14:useLocalDpi xmlns:a14="http://schemas.microsoft.com/office/drawing/2010/main" val="0"/>
@@ -1398,7 +1414,7 @@
                     </pic:cNvPicPr>
                   </pic:nvPicPr>
                   <pic:blipFill>
-                    <a:blip r:embed="rId9" cstate="print">
+                    <a:blip r:embed="rId10" cstate="print">
                       <a:extLst>
                         <a:ext uri="{28A0092B-C50C-407E-A947-70E740481C1C}">
                           <a14:useLocalDpi xmlns:a14="http://schemas.microsoft.com/office/drawing/2010/main" val="0"/>
@@ -1442,7 +1458,15 @@
     </w:p>
     <w:p>
       <w:r>
-        <w:t>Next.js là một framework dùng để phát triển các ứng dụng React theo tư tưởng Isomophic (Universal ), được phát triển bởi Zeit. Nhờ Next.js chúng ta có thể dễ dàng tạo được một ứng dụng React theo tư tưởng Isomophic, có bao gồm chức năng Server Side Redering.</w:t>
+        <w:t>Next.js là một framework dùng để phát triển các ứng dụng React theo tư tưởng Isomophic (</w:t>
+      </w:r>
+      <w:proofErr w:type="gramStart"/>
+      <w:r>
+        <w:t>Universal )</w:t>
+      </w:r>
+      <w:proofErr w:type="gramEnd"/>
+      <w:r>
+        <w:t>, được phát triển bởi Zeit. Nhờ Next.js chúng ta có thể dễ dàng tạo được một ứng dụng React theo tư tưởng Isomophic, có bao gồm chức năng Server Side Redering.</w:t>
       </w:r>
     </w:p>
     <w:p/>
@@ -1688,7 +1712,7 @@
                     </pic:cNvPicPr>
                   </pic:nvPicPr>
                   <pic:blipFill>
-                    <a:blip r:embed="rId10">
+                    <a:blip r:embed="rId11">
                       <a:extLst>
                         <a:ext uri="{28A0092B-C50C-407E-A947-70E740481C1C}">
                           <a14:useLocalDpi xmlns:a14="http://schemas.microsoft.com/office/drawing/2010/main" val="0"/>
@@ -1830,14 +1854,7 @@
           <w:b/>
           <w:bCs/>
         </w:rPr>
-        <w:t>_id</w:t>
-      </w:r>
-      <w:r>
-        <w:rPr>
-          <w:b/>
-          <w:bCs/>
-        </w:rPr>
-        <w:t>:</w:t>
+        <w:t>_id:</w:t>
       </w:r>
       <w:r>
         <w:t xml:space="preserve"> Là trường bắt buộc có trong mỗi document. Trường _id đại diện cho một giá trị duy nhất trong document MongoDB. Trường _id cũng có thể được hiểu là khóa chính trong document. Nếu bạn thêm mới một document thì MongoDB sẽ tự động sinh ra một _id đại diện cho document đó và là duy nhất trong cơ sở dữ liệu MongoDB.</w:t>
@@ -1857,17 +1874,29 @@
           <w:bCs/>
         </w:rPr>
         <w:lastRenderedPageBreak/>
-        <w:t>Collection</w:t>
-      </w:r>
+        <w:t>Collection:</w:t>
+      </w:r>
+      <w:r>
+        <w:t xml:space="preserve"> Là nhóm của nhiều document trong MongoDB. Collection có thể được hiểu là một bảng tương ứng trong cơ sở dữ liệu RDBMS (Relational Database Management System). Collection nằm trong một cơ sở dữ liệu duy nhất. Các collection không phải định nghĩa các cột, các hàng hay kiểu dữ liệu trước.</w:t>
+      </w:r>
+    </w:p>
+    <w:p>
+      <w:pPr>
+        <w:pStyle w:val="oancuaDanhsach"/>
+        <w:numPr>
+          <w:ilvl w:val="0"/>
+          <w:numId w:val="9"/>
+        </w:numPr>
+      </w:pPr>
       <w:r>
         <w:rPr>
           <w:b/>
           <w:bCs/>
         </w:rPr>
-        <w:t>:</w:t>
-      </w:r>
-      <w:r>
-        <w:t xml:space="preserve"> Là nhóm của nhiều document trong MongoDB. Collection có thể được hiểu là một bảng tương ứng trong cơ sở dữ liệu RDBMS (Relational Database Management System). Collection nằm trong một cơ sở dữ liệu duy nhất. Các collection không phải định nghĩa các cột, các hàng hay kiểu dữ liệu trước.</w:t>
+        <w:t>Cursor:</w:t>
+      </w:r>
+      <w:r>
+        <w:t xml:space="preserve"> Đây là một con trỏ đến tập kết quả của một truy vấn. Máy khách có thể lặp qua một con trỏ để lấy kết quả.</w:t>
       </w:r>
     </w:p>
     <w:p>
@@ -1883,17 +1912,29 @@
           <w:b/>
           <w:bCs/>
         </w:rPr>
-        <w:t>Cursor</w:t>
-      </w:r>
+        <w:t>Database:</w:t>
+      </w:r>
+      <w:r>
+        <w:t xml:space="preserve"> Nơi chứa các Collection, giống với cơ sở dữ liệu RDMS chúng chứa các bảng. Mỗi Database có một tập tin riêng lưu trữ trên bộ nhớ vật lý. Một mấy chủ MongoDB có thể chứa nhiều Database.</w:t>
+      </w:r>
+    </w:p>
+    <w:p>
+      <w:pPr>
+        <w:pStyle w:val="oancuaDanhsach"/>
+        <w:numPr>
+          <w:ilvl w:val="0"/>
+          <w:numId w:val="9"/>
+        </w:numPr>
+      </w:pPr>
       <w:r>
         <w:rPr>
           <w:b/>
           <w:bCs/>
         </w:rPr>
-        <w:t>:</w:t>
-      </w:r>
-      <w:r>
-        <w:t xml:space="preserve"> Đây là một con trỏ đến tập kết quả của một truy vấn. Máy khách có thể lặp qua một con trỏ để lấy kết quả.</w:t>
+        <w:t>Document:</w:t>
+      </w:r>
+      <w:r>
+        <w:t xml:space="preserve"> Một bản ghi thuộc một Collection thì được gọi là một Document. Các Document lần lượt bao gồm các trường tên và giá trị.</w:t>
       </w:r>
     </w:p>
     <w:p>
@@ -1909,17 +1950,29 @@
           <w:b/>
           <w:bCs/>
         </w:rPr>
-        <w:t>Database</w:t>
-      </w:r>
+        <w:t>Field:</w:t>
+      </w:r>
+      <w:r>
+        <w:t xml:space="preserve"> Là một cặp name – value trong một document. Một document có thể có không hoặc nhiều trường. Các trường giống các cột ở cơ sở dữ liệu quan hệ.</w:t>
+      </w:r>
+    </w:p>
+    <w:p>
+      <w:pPr>
+        <w:pStyle w:val="oancuaDanhsach"/>
+        <w:numPr>
+          <w:ilvl w:val="0"/>
+          <w:numId w:val="9"/>
+        </w:numPr>
+      </w:pPr>
       <w:r>
         <w:rPr>
           <w:b/>
           <w:bCs/>
         </w:rPr>
-        <w:t>:</w:t>
-      </w:r>
-      <w:r>
-        <w:t xml:space="preserve"> Nơi chứa các Collection, giống với cơ sở dữ liệu RDMS chúng chứa các bảng. Mỗi Database có một tập tin riêng lưu trữ trên bộ nhớ vật lý. Một mấy chủ MongoDB có thể chứa nhiều Database.</w:t>
+        <w:t>JSON:</w:t>
+      </w:r>
+      <w:r>
+        <w:t xml:space="preserve"> Viết tắt của JavaScript Object Notation. Con người có thể đọc được ở định dạng văn bản đơn giản thể hiện cho các dữ liệu có cấu trúc. Hiện tại JSON đang hỗ trợ rất nhiều ngôn ngữ lập trình.</w:t>
       </w:r>
     </w:p>
     <w:p>
@@ -1935,92 +1988,7 @@
           <w:b/>
           <w:bCs/>
         </w:rPr>
-        <w:t>Document</w:t>
-      </w:r>
-      <w:r>
-        <w:rPr>
-          <w:b/>
-          <w:bCs/>
-        </w:rPr>
-        <w:t>:</w:t>
-      </w:r>
-      <w:r>
-        <w:t xml:space="preserve"> Một bản ghi thuộc một Collection thì được gọi là một Document. Các Document lần lượt bao gồm các trường tên và giá trị.</w:t>
-      </w:r>
-    </w:p>
-    <w:p>
-      <w:pPr>
-        <w:pStyle w:val="oancuaDanhsach"/>
-        <w:numPr>
-          <w:ilvl w:val="0"/>
-          <w:numId w:val="9"/>
-        </w:numPr>
-      </w:pPr>
-      <w:r>
-        <w:rPr>
-          <w:b/>
-          <w:bCs/>
-        </w:rPr>
-        <w:t>Field</w:t>
-      </w:r>
-      <w:r>
-        <w:rPr>
-          <w:b/>
-          <w:bCs/>
-        </w:rPr>
-        <w:t>:</w:t>
-      </w:r>
-      <w:r>
-        <w:t xml:space="preserve"> Là một cặp name – value trong một document. Một document có thể có không hoặc nhiều trường. Các trường giống các cột ở cơ sở dữ liệu quan hệ.</w:t>
-      </w:r>
-    </w:p>
-    <w:p>
-      <w:pPr>
-        <w:pStyle w:val="oancuaDanhsach"/>
-        <w:numPr>
-          <w:ilvl w:val="0"/>
-          <w:numId w:val="9"/>
-        </w:numPr>
-      </w:pPr>
-      <w:r>
-        <w:rPr>
-          <w:b/>
-          <w:bCs/>
-        </w:rPr>
-        <w:t>JSON</w:t>
-      </w:r>
-      <w:r>
-        <w:rPr>
-          <w:b/>
-          <w:bCs/>
-        </w:rPr>
-        <w:t>:</w:t>
-      </w:r>
-      <w:r>
-        <w:t xml:space="preserve"> Viết tắt của JavaScript Object Notation. Con người có thể đọc được ở định dạng văn bản đơn giản thể hiện cho các dữ liệu có cấu trúc. Hiện tại JSON đang hỗ trợ rất nhiều ngôn ngữ lập trình.</w:t>
-      </w:r>
-    </w:p>
-    <w:p>
-      <w:pPr>
-        <w:pStyle w:val="oancuaDanhsach"/>
-        <w:numPr>
-          <w:ilvl w:val="0"/>
-          <w:numId w:val="9"/>
-        </w:numPr>
-      </w:pPr>
-      <w:r>
-        <w:rPr>
-          <w:b/>
-          <w:bCs/>
-        </w:rPr>
-        <w:t>Index</w:t>
-      </w:r>
-      <w:r>
-        <w:rPr>
-          <w:b/>
-          <w:bCs/>
-        </w:rPr>
-        <w:t>:</w:t>
+        <w:t>Index:</w:t>
       </w:r>
       <w:r>
         <w:t xml:space="preserve"> Là những cấu trúc dữ liệu đặc biệt, dùng để chứa một phần nhỏ của các tập dữ liệu một cách dễ dàng để quét. Chỉ số lưu trữ giá trị của một fields cụ thể hoặc thiết lập các fields, sắp xếp theo giá trị của các fields này. Index hỗ trợ độ phân tích một cách hiệu quả các truy vấn. Nếu không có chỉ mục, MongoDB sẽ phải quét tất cả các documents của collection để chọn ra những document phù hợp với câu truy vấn. Quá trình quét này là không hiệu quả và yêu cầu MongoDB để xử lý một khối lượng lớn dữ liệu.</w:t>
@@ -2060,7 +2028,7 @@
                     </pic:cNvPicPr>
                   </pic:nvPicPr>
                   <pic:blipFill>
-                    <a:blip r:embed="rId11">
+                    <a:blip r:embed="rId12">
                       <a:extLst>
                         <a:ext uri="{28A0092B-C50C-407E-A947-70E740481C1C}">
                           <a14:useLocalDpi xmlns:a14="http://schemas.microsoft.com/office/drawing/2010/main" val="0"/>
@@ -2094,7 +2062,15 @@
     </w:p>
     <w:p>
       <w:r>
-        <w:t>Vercel (trước đây là zeit) là một nền tảng đám mây cho các trang web tĩnh và serverless . Nó cho phép các nhà phát triển lưu trữ các trang web và công nghệ Jamstack triển khai ngay lập tức, tự động mở rộng quy mô và không yêu cầu giám sát, tất cả đều không có cấu hình.</w:t>
+        <w:t xml:space="preserve">Vercel (trước đây là zeit) là một nền tảng đám mây cho các trang web tĩnh và </w:t>
+      </w:r>
+      <w:proofErr w:type="gramStart"/>
+      <w:r>
+        <w:t>serverless .</w:t>
+      </w:r>
+      <w:proofErr w:type="gramEnd"/>
+      <w:r>
+        <w:t xml:space="preserve"> Nó cho phép các nhà phát triển lưu trữ các trang web và công nghệ Jamstack triển khai ngay lập tức, tự động mở rộng quy mô và không yêu cầu giám sát, tất cả đều không có cấu hình.</w:t>
       </w:r>
     </w:p>
     <w:p>
@@ -2216,7 +2192,7 @@
                     </pic:cNvPicPr>
                   </pic:nvPicPr>
                   <pic:blipFill>
-                    <a:blip r:embed="rId12" cstate="print">
+                    <a:blip r:embed="rId13" cstate="print">
                       <a:extLst>
                         <a:ext uri="{28A0092B-C50C-407E-A947-70E740481C1C}">
                           <a14:useLocalDpi xmlns:a14="http://schemas.microsoft.com/office/drawing/2010/main" val="0"/>
@@ -2305,7 +2281,7 @@
                     </pic:cNvPicPr>
                   </pic:nvPicPr>
                   <pic:blipFill>
-                    <a:blip r:embed="rId13">
+                    <a:blip r:embed="rId14">
                       <a:extLst>
                         <a:ext uri="{28A0092B-C50C-407E-A947-70E740481C1C}">
                           <a14:useLocalDpi xmlns:a14="http://schemas.microsoft.com/office/drawing/2010/main" val="0"/>
@@ -2486,7 +2462,7 @@
                     </pic:cNvPicPr>
                   </pic:nvPicPr>
                   <pic:blipFill>
-                    <a:blip r:embed="rId14" cstate="print">
+                    <a:blip r:embed="rId15" cstate="print">
                       <a:extLst>
                         <a:ext uri="{28A0092B-C50C-407E-A947-70E740481C1C}">
                           <a14:useLocalDpi xmlns:a14="http://schemas.microsoft.com/office/drawing/2010/main" val="0"/>
@@ -2594,6 +2570,105 @@
     </w:p>
     <w:p/>
     <w:p/>
+    <w:p>
+      <w:r>
+        <w:br w:type="page"/>
+      </w:r>
+    </w:p>
+    <w:p>
+      <w:r>
+        <w:lastRenderedPageBreak/>
+        <w:t>Tài liệu tham khảo</w:t>
+      </w:r>
+    </w:p>
+    <w:p>
+      <w:hyperlink r:id="rId16" w:history="1">
+        <w:r>
+          <w:rPr>
+            <w:rStyle w:val="Siuktni"/>
+          </w:rPr>
+          <w:t>HTML là gì? Giải thích rõ về ngôn ngữ Mar</w:t>
+        </w:r>
+        <w:r>
+          <w:rPr>
+            <w:rStyle w:val="Siuktni"/>
+          </w:rPr>
+          <w:t>k</w:t>
+        </w:r>
+        <w:r>
+          <w:rPr>
+            <w:rStyle w:val="Siuktni"/>
+          </w:rPr>
+          <w:t>up Hypertext</w:t>
+        </w:r>
+      </w:hyperlink>
+    </w:p>
+    <w:p>
+      <w:hyperlink r:id="rId17" w:history="1">
+        <w:r>
+          <w:rPr>
+            <w:rStyle w:val="Siuktni"/>
+          </w:rPr>
+          <w:t>10 best error monitoring tools to use in 2021 - A comparison report</w:t>
+        </w:r>
+      </w:hyperlink>
+    </w:p>
+    <w:p>
+      <w:hyperlink r:id="rId18" w:history="1">
+        <w:r>
+          <w:rPr>
+            <w:rStyle w:val="Siuktni"/>
+          </w:rPr>
+          <w:t>Bảng chú giải thuật ngữ JavaScript</w:t>
+        </w:r>
+      </w:hyperlink>
+    </w:p>
+    <w:p>
+      <w:hyperlink r:id="rId19" w:history="1">
+        <w:r>
+          <w:rPr>
+            <w:rStyle w:val="Siuktni"/>
+          </w:rPr>
+          <w:t>Css là gì?</w:t>
+        </w:r>
+      </w:hyperlink>
+    </w:p>
+    <w:p>
+      <w:hyperlink r:id="rId20" w:history="1">
+        <w:r>
+          <w:rPr>
+            <w:rStyle w:val="Siuktni"/>
+          </w:rPr>
+          <w:t>Tìm hiểu về MongoDB</w:t>
+        </w:r>
+      </w:hyperlink>
+    </w:p>
+    <w:p>
+      <w:hyperlink r:id="rId21" w:history="1">
+        <w:r>
+          <w:rPr>
+            <w:rStyle w:val="Siuktni"/>
+          </w:rPr>
+          <w:t>Visual studio code là gì?</w:t>
+        </w:r>
+      </w:hyperlink>
+    </w:p>
+    <w:p>
+      <w:hyperlink r:id="rId22" w:history="1">
+        <w:r>
+          <w:rPr>
+            <w:rStyle w:val="Siuktni"/>
+          </w:rPr>
+          <w:t>MongoDB Atlas tutorial</w:t>
+        </w:r>
+      </w:hyperlink>
+      <w:r>
+        <w:tab/>
+      </w:r>
+      <w:r>
+        <w:tab/>
+      </w:r>
+    </w:p>
     <w:sectPr>
       <w:pgSz w:w="12240" w:h="15840"/>
       <w:pgMar w:top="1440" w:right="1440" w:bottom="1440" w:left="1440" w:header="720" w:footer="720" w:gutter="0"/>
@@ -4438,6 +4513,41 @@
       <w:contextualSpacing/>
     </w:pPr>
   </w:style>
+  <w:style w:type="character" w:styleId="Siuktni">
+    <w:name w:val="Hyperlink"/>
+    <w:basedOn w:val="Phngmcinhcuaoanvn"/>
+    <w:uiPriority w:val="99"/>
+    <w:unhideWhenUsed/>
+    <w:rsid w:val="00C445EE"/>
+    <w:rPr>
+      <w:color w:val="0563C1" w:themeColor="hyperlink"/>
+      <w:u w:val="single"/>
+    </w:rPr>
+  </w:style>
+  <w:style w:type="character" w:styleId="cpChagiiquyt">
+    <w:name w:val="Unresolved Mention"/>
+    <w:basedOn w:val="Phngmcinhcuaoanvn"/>
+    <w:uiPriority w:val="99"/>
+    <w:semiHidden/>
+    <w:unhideWhenUsed/>
+    <w:rsid w:val="00C445EE"/>
+    <w:rPr>
+      <w:color w:val="605E5C"/>
+      <w:shd w:val="clear" w:color="auto" w:fill="E1DFDD"/>
+    </w:rPr>
+  </w:style>
+  <w:style w:type="character" w:styleId="FollowedHyperlink">
+    <w:name w:val="FollowedHyperlink"/>
+    <w:basedOn w:val="Phngmcinhcuaoanvn"/>
+    <w:uiPriority w:val="99"/>
+    <w:semiHidden/>
+    <w:unhideWhenUsed/>
+    <w:rsid w:val="00C445EE"/>
+    <w:rPr>
+      <w:color w:val="954F72" w:themeColor="followedHyperlink"/>
+      <w:u w:val="single"/>
+    </w:rPr>
+  </w:style>
 </w:styles>
 </file>
 
@@ -4734,4 +4844,16 @@
     </a:ext>
   </a:extLst>
 </a:theme>
+</file>
+
+<file path=customXml/item1.xml><?xml version="1.0" encoding="utf-8"?>
+<b:Sources xmlns:b="http://schemas.openxmlformats.org/officeDocument/2006/bibliography" xmlns="http://schemas.openxmlformats.org/officeDocument/2006/bibliography" SelectedStyle="\APASixthEditionOfficeOnline.xsl" StyleName="APA" Version="6"/>
+</file>
+
+<file path=customXml/itemProps1.xml><?xml version="1.0" encoding="utf-8"?>
+<ds:datastoreItem xmlns:ds="http://schemas.openxmlformats.org/officeDocument/2006/customXml" ds:itemID="{3270F412-DA6E-45BB-89D7-38B84373586C}">
+  <ds:schemaRefs>
+    <ds:schemaRef ds:uri="http://schemas.openxmlformats.org/officeDocument/2006/bibliography"/>
+  </ds:schemaRefs>
+</ds:datastoreItem>
 </file>
</xml_diff>